<commit_message>
restore fix + scripts
</commit_message>
<xml_diff>
--- a/PROJ1/Report/report.docx
+++ b/PROJ1/Report/report.docx
@@ -1,11 +1,13 @@
 
 <file path=word/document.xml><?xml version="1.0" encoding="utf-8"?>
-<w:document xmlns:wpc="http://schemas.microsoft.com/office/word/2010/wordprocessingCanvas" xmlns:cx="http://schemas.microsoft.com/office/drawing/2014/chartex" xmlns:cx1="http://schemas.microsoft.com/office/drawing/2015/9/8/chartex" xmlns:cx2="http://schemas.microsoft.com/office/drawing/2015/10/21/chartex" xmlns:cx3="http://schemas.microsoft.com/office/drawing/2016/5/9/chartex" xmlns:cx4="http://schemas.microsoft.com/office/drawing/2016/5/10/chartex" xmlns:cx5="http://schemas.microsoft.com/office/drawing/2016/5/11/chartex" xmlns:cx6="http://schemas.microsoft.com/office/drawing/2016/5/12/chartex" xmlns:cx7="http://schemas.microsoft.com/office/drawing/2016/5/13/chartex" xmlns:cx8="http://schemas.microsoft.com/office/drawing/2016/5/14/chartex" xmlns:mc="http://schemas.openxmlformats.org/markup-compatibility/2006" xmlns:aink="http://schemas.microsoft.com/office/drawing/2016/ink" xmlns:am3d="http://schemas.microsoft.com/office/drawing/2017/model3d" xmlns:o="urn:schemas-microsoft-com:office:office" xmlns:r="http://schemas.openxmlformats.org/officeDocument/2006/relationships" xmlns:m="http://schemas.openxmlformats.org/officeDocument/2006/math" xmlns:v="urn:schemas-microsoft-com:vml" xmlns:wp14="http://schemas.microsoft.com/office/word/2010/wordprocessingDrawing" xmlns:wp="http://schemas.openxmlformats.org/drawingml/2006/wordprocessingDrawing" xmlns:w10="urn:schemas-microsoft-com:office:word" xmlns:w="http://schemas.openxmlformats.org/wordprocessingml/2006/main" xmlns:w14="http://schemas.microsoft.com/office/word/2010/wordml" xmlns:w15="http://schemas.microsoft.com/office/word/2012/wordml" xmlns:w16cid="http://schemas.microsoft.com/office/word/2016/wordml/cid" xmlns:w16se="http://schemas.microsoft.com/office/word/2015/wordml/symex" xmlns:wpg="http://schemas.microsoft.com/office/word/2010/wordprocessingGroup" xmlns:wpi="http://schemas.microsoft.com/office/word/2010/wordprocessingInk" xmlns:wne="http://schemas.microsoft.com/office/word/2006/wordml" xmlns:wps="http://schemas.microsoft.com/office/word/2010/wordprocessingShape" mc:Ignorable="w14 w15 w16se w16cid wp14">
+<w:document xmlns:o="urn:schemas-microsoft-com:office:office" xmlns:r="http://schemas.openxmlformats.org/officeDocument/2006/relationships" xmlns:v="urn:schemas-microsoft-com:vml" xmlns:w="http://schemas.openxmlformats.org/wordprocessingml/2006/main" xmlns:w10="urn:schemas-microsoft-com:office:word" xmlns:wp="http://schemas.openxmlformats.org/drawingml/2006/wordprocessingDrawing" xmlns:wps="http://schemas.microsoft.com/office/word/2010/wordprocessingShape" xmlns:wpg="http://schemas.microsoft.com/office/word/2010/wordprocessingGroup" xmlns:mc="http://schemas.openxmlformats.org/markup-compatibility/2006" xmlns:wp14="http://schemas.microsoft.com/office/word/2010/wordprocessingDrawing" xmlns:w14="http://schemas.microsoft.com/office/word/2010/wordml" mc:Ignorable="w14 wp14">
   <w:body>
     <w:p>
       <w:pPr>
+        <w:pStyle w:val="Normal"/>
         <w:jc w:val="center"/>
         <w:rPr>
+          <w:b/>
           <w:b/>
           <w:sz w:val="40"/>
           <w:szCs w:val="40"/>
@@ -18,95 +20,49 @@
           <w:szCs w:val="40"/>
         </w:rPr>
         <w:t>Faculdade de Engenharia da Universidade do Porto</w:t>
-      </w:r>
-      <w:r>
-        <w:rPr>
-          <w:b/>
-          <w:sz w:val="40"/>
-          <w:szCs w:val="40"/>
-        </w:rPr>
         <w:softHyphen/>
-      </w:r>
-      <w:r>
-        <w:rPr>
-          <w:b/>
-          <w:sz w:val="40"/>
-          <w:szCs w:val="40"/>
-        </w:rPr>
         <w:softHyphen/>
-      </w:r>
-      <w:r>
-        <w:rPr>
-          <w:b/>
-          <w:sz w:val="40"/>
-          <w:szCs w:val="40"/>
-        </w:rPr>
         <w:softHyphen/>
-      </w:r>
-      <w:r>
-        <w:rPr>
-          <w:b/>
-          <w:sz w:val="40"/>
-          <w:szCs w:val="40"/>
-        </w:rPr>
         <w:softHyphen/>
-      </w:r>
-      <w:r>
-        <w:rPr>
-          <w:b/>
-          <w:sz w:val="40"/>
-          <w:szCs w:val="40"/>
-        </w:rPr>
         <w:softHyphen/>
-      </w:r>
-      <w:r>
-        <w:rPr>
-          <w:b/>
-          <w:sz w:val="40"/>
-          <w:szCs w:val="40"/>
-        </w:rPr>
         <w:softHyphen/>
-      </w:r>
-      <w:r>
-        <w:rPr>
-          <w:b/>
-          <w:sz w:val="40"/>
-          <w:szCs w:val="40"/>
-        </w:rPr>
         <w:softHyphen/>
-      </w:r>
-      <w:r>
-        <w:rPr>
-          <w:b/>
-          <w:sz w:val="40"/>
-          <w:szCs w:val="40"/>
-        </w:rPr>
         <w:softHyphen/>
       </w:r>
     </w:p>
     <w:p>
       <w:pPr>
+        <w:pStyle w:val="Normal"/>
         <w:jc w:val="center"/>
-      </w:pPr>
-    </w:p>
-    <w:p>
-      <w:pPr>
+        <w:rPr/>
+      </w:pPr>
+      <w:r>
+        <w:rPr/>
+      </w:r>
+    </w:p>
+    <w:p>
+      <w:pPr>
+        <w:pStyle w:val="Normal"/>
         <w:jc w:val="center"/>
-      </w:pPr>
-    </w:p>
-    <w:p>
-      <w:pPr>
+        <w:rPr/>
+      </w:pPr>
+      <w:r>
+        <w:rPr/>
+      </w:r>
+    </w:p>
+    <w:p>
+      <w:pPr>
+        <w:pStyle w:val="Normal"/>
         <w:jc w:val="center"/>
-      </w:pPr>
-      <w:r>
-        <w:rPr>
-          <w:noProof/>
-        </w:rPr>
+        <w:rPr/>
+      </w:pPr>
+      <w:r>
+        <w:rPr/>
         <w:drawing>
-          <wp:inline distT="0" distB="0" distL="0" distR="0">
-            <wp:extent cx="4581525" cy="1762813"/>
-            <wp:effectExtent l="0" t="0" r="0" b="8890"/>
-            <wp:docPr id="2" name="Imagem 2"/>
+          <wp:inline distT="0" distB="8890" distL="0" distR="0">
+            <wp:extent cx="4581525" cy="1762760"/>
+            <wp:effectExtent l="0" t="0" r="0" b="0"/>
+            <wp:docPr id="1" name="Imagem 2" descr=""/>
             <wp:cNvGraphicFramePr>
               <a:graphicFrameLocks xmlns:a="http://schemas.openxmlformats.org/drawingml/2006/main" noChangeAspect="1"/>
             </wp:cNvGraphicFramePr>
@@ -114,20 +70,13 @@
               <a:graphicData uri="http://schemas.openxmlformats.org/drawingml/2006/picture">
                 <pic:pic xmlns:pic="http://schemas.openxmlformats.org/drawingml/2006/picture">
                   <pic:nvPicPr>
-                    <pic:cNvPr id="0" name="Picture 3"/>
+                    <pic:cNvPr id="1" name="Imagem 2" descr=""/>
                     <pic:cNvPicPr>
                       <a:picLocks noChangeAspect="1" noChangeArrowheads="1"/>
                     </pic:cNvPicPr>
                   </pic:nvPicPr>
                   <pic:blipFill>
-                    <a:blip r:embed="rId4">
-                      <a:extLst>
-                        <a:ext uri="{28A0092B-C50C-407E-A947-70E740481C1C}">
-                          <a14:useLocalDpi xmlns:a14="http://schemas.microsoft.com/office/drawing/2010/main" val="0"/>
-                        </a:ext>
-                      </a:extLst>
-                    </a:blip>
-                    <a:srcRect/>
+                    <a:blip r:embed="rId2"/>
                     <a:stretch>
                       <a:fillRect/>
                     </a:stretch>
@@ -135,15 +84,11 @@
                   <pic:spPr bwMode="auto">
                     <a:xfrm>
                       <a:off x="0" y="0"/>
-                      <a:ext cx="4622907" cy="1778735"/>
+                      <a:ext cx="4581525" cy="1762760"/>
                     </a:xfrm>
                     <a:prstGeom prst="rect">
                       <a:avLst/>
                     </a:prstGeom>
-                    <a:noFill/>
-                    <a:ln>
-                      <a:noFill/>
-                    </a:ln>
                   </pic:spPr>
                 </pic:pic>
               </a:graphicData>
@@ -154,75 +99,85 @@
     </w:p>
     <w:p>
       <w:pPr>
+        <w:pStyle w:val="Normal"/>
         <w:jc w:val="center"/>
-      </w:pPr>
-    </w:p>
-    <w:p>
-      <w:pPr>
+        <w:rPr/>
+      </w:pPr>
+      <w:r>
+        <w:rPr/>
+      </w:r>
+    </w:p>
+    <w:p>
+      <w:pPr>
+        <w:pStyle w:val="Normal"/>
         <w:jc w:val="center"/>
-      </w:pPr>
-    </w:p>
-    <w:p>
-      <w:pPr>
+        <w:rPr/>
+      </w:pPr>
+      <w:r>
+        <w:rPr/>
+      </w:r>
+    </w:p>
+    <w:p>
+      <w:pPr>
+        <w:pStyle w:val="Normal"/>
         <w:jc w:val="center"/>
         <w:rPr>
           <w:sz w:val="40"/>
           <w:szCs w:val="40"/>
         </w:rPr>
       </w:pPr>
-    </w:p>
-    <w:p>
-      <w:pPr>
-        <w:jc w:val="center"/>
-        <w:rPr>
-          <w:b/>
+      <w:r>
+        <w:rPr>
           <w:sz w:val="40"/>
           <w:szCs w:val="40"/>
         </w:rPr>
-      </w:pPr>
-      <w:proofErr w:type="gramStart"/>
-      <w:r>
-        <w:rPr>
+      </w:r>
+    </w:p>
+    <w:p>
+      <w:pPr>
+        <w:pStyle w:val="Normal"/>
+        <w:jc w:val="center"/>
+        <w:rPr>
+          <w:b/>
           <w:b/>
           <w:sz w:val="40"/>
           <w:szCs w:val="40"/>
         </w:rPr>
-        <w:t>Mestrado Integrado</w:t>
-      </w:r>
-      <w:proofErr w:type="gramEnd"/>
+      </w:pPr>
       <w:r>
         <w:rPr>
           <w:b/>
           <w:sz w:val="40"/>
           <w:szCs w:val="40"/>
         </w:rPr>
-        <w:t xml:space="preserve"> em Engenharia Informática e Computação</w:t>
-      </w:r>
-    </w:p>
-    <w:p>
-      <w:pPr>
+        <w:t>Mestrado Integrado em Engenharia Informática e Computação</w:t>
+      </w:r>
+    </w:p>
+    <w:p>
+      <w:pPr>
+        <w:pStyle w:val="Normal"/>
         <w:jc w:val="center"/>
         <w:rPr>
+          <w:b/>
           <w:b/>
           <w:sz w:val="40"/>
           <w:szCs w:val="40"/>
         </w:rPr>
       </w:pPr>
-    </w:p>
-    <w:p>
-      <w:pPr>
-        <w:jc w:val="center"/>
+      <w:r>
         <w:rPr>
           <w:b/>
           <w:sz w:val="40"/>
           <w:szCs w:val="40"/>
         </w:rPr>
-      </w:pPr>
-    </w:p>
-    <w:p>
-      <w:pPr>
+      </w:r>
+    </w:p>
+    <w:p>
+      <w:pPr>
+        <w:pStyle w:val="Normal"/>
         <w:jc w:val="center"/>
         <w:rPr>
+          <w:b/>
           <w:b/>
           <w:sz w:val="40"/>
           <w:szCs w:val="40"/>
@@ -234,24 +189,54 @@
           <w:sz w:val="40"/>
           <w:szCs w:val="40"/>
         </w:rPr>
+      </w:r>
+    </w:p>
+    <w:p>
+      <w:pPr>
+        <w:pStyle w:val="Normal"/>
+        <w:jc w:val="center"/>
+        <w:rPr>
+          <w:b/>
+          <w:b/>
+          <w:sz w:val="40"/>
+          <w:szCs w:val="40"/>
+        </w:rPr>
+      </w:pPr>
+      <w:r>
+        <w:rPr>
+          <w:b/>
+          <w:sz w:val="40"/>
+          <w:szCs w:val="40"/>
+        </w:rPr>
         <w:t>Sistemas Distribuídos</w:t>
       </w:r>
     </w:p>
     <w:p>
       <w:pPr>
+        <w:pStyle w:val="Normal"/>
         <w:jc w:val="center"/>
         <w:rPr>
           <w:b/>
-          <w:sz w:val="32"/>
-          <w:szCs w:val="32"/>
-        </w:rPr>
-      </w:pPr>
-    </w:p>
-    <w:p>
-      <w:pPr>
+          <w:b/>
+          <w:sz w:val="32"/>
+          <w:szCs w:val="32"/>
+        </w:rPr>
+      </w:pPr>
+      <w:r>
+        <w:rPr>
+          <w:b/>
+          <w:sz w:val="32"/>
+          <w:szCs w:val="32"/>
+        </w:rPr>
+      </w:r>
+    </w:p>
+    <w:p>
+      <w:pPr>
+        <w:pStyle w:val="Normal"/>
         <w:jc w:val="center"/>
         <w:rPr>
           <w:b/>
+          <w:b/>
           <w:sz w:val="32"/>
           <w:szCs w:val="32"/>
         </w:rPr>
@@ -267,15 +252,23 @@
     </w:p>
     <w:p>
       <w:pPr>
+        <w:pStyle w:val="Normal"/>
         <w:jc w:val="center"/>
         <w:rPr>
           <w:sz w:val="32"/>
           <w:szCs w:val="32"/>
         </w:rPr>
       </w:pPr>
-    </w:p>
-    <w:p>
-      <w:pPr>
+      <w:r>
+        <w:rPr>
+          <w:sz w:val="32"/>
+          <w:szCs w:val="32"/>
+        </w:rPr>
+      </w:r>
+    </w:p>
+    <w:p>
+      <w:pPr>
+        <w:pStyle w:val="Normal"/>
         <w:jc w:val="center"/>
         <w:rPr>
           <w:sz w:val="32"/>
@@ -292,64 +285,86 @@
     </w:p>
     <w:p>
       <w:pPr>
+        <w:pStyle w:val="Normal"/>
         <w:jc w:val="center"/>
         <w:rPr>
           <w:sz w:val="32"/>
           <w:szCs w:val="32"/>
         </w:rPr>
       </w:pPr>
-      <w:proofErr w:type="spellStart"/>
-      <w:r>
-        <w:rPr>
-          <w:sz w:val="32"/>
-          <w:szCs w:val="32"/>
-        </w:rPr>
-        <w:t>Danny</w:t>
-      </w:r>
-      <w:proofErr w:type="spellEnd"/>
-      <w:r>
-        <w:rPr>
-          <w:sz w:val="32"/>
-          <w:szCs w:val="32"/>
-        </w:rPr>
-        <w:t xml:space="preserve"> Soares – up201505509</w:t>
-      </w:r>
-    </w:p>
-    <w:p>
-      <w:pPr>
-        <w:rPr>
-          <w:sz w:val="32"/>
-          <w:szCs w:val="32"/>
-        </w:rPr>
-      </w:pPr>
-    </w:p>
-    <w:p>
-      <w:pPr>
-        <w:rPr>
-          <w:sz w:val="32"/>
-          <w:szCs w:val="32"/>
-        </w:rPr>
-      </w:pPr>
-    </w:p>
-    <w:p>
-      <w:pPr>
-        <w:rPr>
-          <w:sz w:val="32"/>
-          <w:szCs w:val="32"/>
-        </w:rPr>
-      </w:pPr>
-    </w:p>
-    <w:p>
-      <w:pPr>
-        <w:rPr>
-          <w:sz w:val="32"/>
-          <w:szCs w:val="32"/>
-        </w:rPr>
-      </w:pPr>
-    </w:p>
-    <w:p>
-      <w:pPr>
-        <w:rPr>
+      <w:r>
+        <w:rPr>
+          <w:sz w:val="32"/>
+          <w:szCs w:val="32"/>
+        </w:rPr>
+        <w:t>Danny Soares – up201505509</w:t>
+      </w:r>
+    </w:p>
+    <w:p>
+      <w:pPr>
+        <w:pStyle w:val="Normal"/>
+        <w:rPr>
+          <w:sz w:val="32"/>
+          <w:szCs w:val="32"/>
+        </w:rPr>
+      </w:pPr>
+      <w:r>
+        <w:rPr>
+          <w:sz w:val="32"/>
+          <w:szCs w:val="32"/>
+        </w:rPr>
+      </w:r>
+    </w:p>
+    <w:p>
+      <w:pPr>
+        <w:pStyle w:val="Normal"/>
+        <w:rPr>
+          <w:sz w:val="32"/>
+          <w:szCs w:val="32"/>
+        </w:rPr>
+      </w:pPr>
+      <w:r>
+        <w:rPr>
+          <w:sz w:val="32"/>
+          <w:szCs w:val="32"/>
+        </w:rPr>
+      </w:r>
+    </w:p>
+    <w:p>
+      <w:pPr>
+        <w:pStyle w:val="Normal"/>
+        <w:rPr>
+          <w:sz w:val="32"/>
+          <w:szCs w:val="32"/>
+        </w:rPr>
+      </w:pPr>
+      <w:r>
+        <w:rPr>
+          <w:sz w:val="32"/>
+          <w:szCs w:val="32"/>
+        </w:rPr>
+      </w:r>
+    </w:p>
+    <w:p>
+      <w:pPr>
+        <w:pStyle w:val="Normal"/>
+        <w:rPr>
+          <w:sz w:val="32"/>
+          <w:szCs w:val="32"/>
+        </w:rPr>
+      </w:pPr>
+      <w:r>
+        <w:rPr>
+          <w:sz w:val="32"/>
+          <w:szCs w:val="32"/>
+        </w:rPr>
+      </w:r>
+    </w:p>
+    <w:p>
+      <w:pPr>
+        <w:pStyle w:val="Normal"/>
+        <w:rPr>
+          <w:b/>
           <w:b/>
           <w:sz w:val="28"/>
           <w:szCs w:val="28"/>
@@ -361,49 +376,39 @@
           <w:sz w:val="28"/>
           <w:szCs w:val="28"/>
         </w:rPr>
-        <w:t xml:space="preserve">Descrição de design </w:t>
-      </w:r>
-      <w:r>
-        <w:rPr>
-          <w:b/>
+        <w:t>Descrição de design e implementação de concorrência</w:t>
+      </w:r>
+    </w:p>
+    <w:p>
+      <w:pPr>
+        <w:pStyle w:val="Normal"/>
+        <w:rPr>
           <w:sz w:val="28"/>
           <w:szCs w:val="28"/>
         </w:rPr>
-        <w:t>e implementação de concorrência</w:t>
-      </w:r>
-    </w:p>
-    <w:p>
-      <w:pPr>
+      </w:pPr>
+      <w:r>
         <w:rPr>
           <w:sz w:val="28"/>
           <w:szCs w:val="28"/>
         </w:rPr>
-      </w:pPr>
+      </w:r>
       <w:bookmarkStart w:id="0" w:name="_GoBack"/>
-      <w:bookmarkEnd w:id="0"/>
-    </w:p>
-    <w:p>
-      <w:pPr>
-        <w:rPr>
-          <w:sz w:val="24"/>
-          <w:szCs w:val="24"/>
-        </w:rPr>
-      </w:pPr>
-      <w:r>
-        <w:rPr>
-          <w:sz w:val="24"/>
-          <w:szCs w:val="24"/>
-        </w:rPr>
-        <w:t xml:space="preserve">Para permitir a execução concorrente de múltiplos pedidos, foi </w:t>
-      </w:r>
-      <w:r>
-        <w:rPr>
-          <w:sz w:val="24"/>
-          <w:szCs w:val="24"/>
-        </w:rPr>
-        <w:t xml:space="preserve">usada uma pool (classe </w:t>
-      </w:r>
-      <w:proofErr w:type="spellStart"/>
+      <w:bookmarkStart w:id="1" w:name="_GoBack"/>
+      <w:bookmarkEnd w:id="1"/>
+    </w:p>
+    <w:p>
+      <w:pPr>
+        <w:pStyle w:val="Normal"/>
+        <w:rPr/>
+      </w:pPr>
+      <w:r>
+        <w:rPr>
+          <w:sz w:val="24"/>
+          <w:szCs w:val="24"/>
+        </w:rPr>
+        <w:t xml:space="preserve">Para permitir a execução concorrente de múltiplos pedidos, foi usada uma pool (classe </w:t>
+      </w:r>
       <w:r>
         <w:rPr>
           <w:i/>
@@ -412,7 +417,6 @@
         </w:rPr>
         <w:t>ThreadPoolExecutor</w:t>
       </w:r>
-      <w:proofErr w:type="spellEnd"/>
       <w:r>
         <w:rPr>
           <w:sz w:val="24"/>
@@ -420,7 +424,6 @@
         </w:rPr>
         <w:t xml:space="preserve">) para gerir a execução das diferentes </w:t>
       </w:r>
-      <w:proofErr w:type="spellStart"/>
       <w:r>
         <w:rPr>
           <w:i/>
@@ -429,29 +432,13 @@
         </w:rPr>
         <w:t>threads</w:t>
       </w:r>
-      <w:proofErr w:type="spellEnd"/>
-      <w:r>
-        <w:rPr>
-          <w:sz w:val="24"/>
-          <w:szCs w:val="24"/>
-        </w:rPr>
-        <w:t xml:space="preserve">. Para cada pedido recebido é </w:t>
-      </w:r>
-      <w:r>
-        <w:rPr>
-          <w:sz w:val="24"/>
-          <w:szCs w:val="24"/>
-        </w:rPr>
-        <w:t>instanciado</w:t>
-      </w:r>
-      <w:r>
-        <w:rPr>
-          <w:sz w:val="24"/>
-          <w:szCs w:val="24"/>
-        </w:rPr>
-        <w:t xml:space="preserve"> um objeto </w:t>
-      </w:r>
-      <w:proofErr w:type="spellStart"/>
+      <w:r>
+        <w:rPr>
+          <w:sz w:val="24"/>
+          <w:szCs w:val="24"/>
+        </w:rPr>
+        <w:t xml:space="preserve">. Para cada pedido recebido é instanciado um objeto </w:t>
+      </w:r>
       <w:r>
         <w:rPr>
           <w:i/>
@@ -460,7 +447,6 @@
         </w:rPr>
         <w:t>Runnable</w:t>
       </w:r>
-      <w:proofErr w:type="spellEnd"/>
       <w:r>
         <w:rPr>
           <w:sz w:val="24"/>
@@ -468,7 +454,6 @@
         </w:rPr>
         <w:t xml:space="preserve"> para processar a tarefa e no caso do protocolo BACKUP e RESTORE guardada uma referência para o mesmo num </w:t>
       </w:r>
-      <w:proofErr w:type="spellStart"/>
       <w:r>
         <w:rPr>
           <w:i/>
@@ -477,7 +462,6 @@
         </w:rPr>
         <w:t>Map</w:t>
       </w:r>
-      <w:proofErr w:type="spellEnd"/>
       <w:r>
         <w:rPr>
           <w:sz w:val="24"/>
@@ -485,7 +469,6 @@
         </w:rPr>
         <w:t xml:space="preserve"> (classe </w:t>
       </w:r>
-      <w:proofErr w:type="spellStart"/>
       <w:r>
         <w:rPr>
           <w:i/>
@@ -494,21 +477,46 @@
         </w:rPr>
         <w:t>ConcurrentHashMap</w:t>
       </w:r>
-      <w:proofErr w:type="spellEnd"/>
-      <w:r>
-        <w:rPr>
-          <w:sz w:val="24"/>
-          <w:szCs w:val="24"/>
-        </w:rPr>
-        <w:t>) para permitir posteriores notificações aquando for recebida uma mensagem relevante ao pedido que está a ser processado.</w:t>
-      </w:r>
-    </w:p>
-    <w:p>
-      <w:pPr>
-        <w:rPr>
-          <w:sz w:val="24"/>
-          <w:szCs w:val="24"/>
-        </w:rPr>
+      <w:r>
+        <w:rPr>
+          <w:sz w:val="24"/>
+          <w:szCs w:val="24"/>
+        </w:rPr>
+        <w:t xml:space="preserve">) para permitir posteriores notificações aquando </w:t>
+      </w:r>
+      <w:r>
+        <w:rPr>
+          <w:sz w:val="24"/>
+          <w:szCs w:val="24"/>
+        </w:rPr>
+        <w:t>da receção de</w:t>
+      </w:r>
+      <w:r>
+        <w:rPr>
+          <w:sz w:val="24"/>
+          <w:szCs w:val="24"/>
+        </w:rPr>
+        <w:t xml:space="preserve"> uma mensagem relevante </w:t>
+      </w:r>
+      <w:r>
+        <w:rPr>
+          <w:sz w:val="24"/>
+          <w:szCs w:val="24"/>
+        </w:rPr>
+        <w:t>para o</w:t>
+      </w:r>
+      <w:r>
+        <w:rPr>
+          <w:sz w:val="24"/>
+          <w:szCs w:val="24"/>
+        </w:rPr>
+        <w:t xml:space="preserve"> pedido que está a ser processado.</w:t>
+      </w:r>
+    </w:p>
+    <w:p>
+      <w:pPr>
+        <w:pStyle w:val="Normal"/>
+        <w:rPr/>
       </w:pPr>
       <w:r>
         <w:rPr>
@@ -517,7 +525,6 @@
         </w:rPr>
         <w:t xml:space="preserve">No servidor existem três </w:t>
       </w:r>
-      <w:proofErr w:type="spellStart"/>
       <w:r>
         <w:rPr>
           <w:i/>
@@ -526,15 +533,27 @@
         </w:rPr>
         <w:t>threads</w:t>
       </w:r>
-      <w:proofErr w:type="spellEnd"/>
-      <w:r>
-        <w:rPr>
-          <w:sz w:val="24"/>
-          <w:szCs w:val="24"/>
-        </w:rPr>
-        <w:t xml:space="preserve"> que escutam sempre os canais </w:t>
-      </w:r>
-      <w:proofErr w:type="spellStart"/>
+      <w:r>
+        <w:rPr>
+          <w:sz w:val="24"/>
+          <w:szCs w:val="24"/>
+        </w:rPr>
+        <w:t xml:space="preserve"> que escutam </w:t>
+      </w:r>
+      <w:r>
+        <w:rPr>
+          <w:sz w:val="24"/>
+          <w:szCs w:val="24"/>
+        </w:rPr>
+        <w:t>constantemente</w:t>
+      </w:r>
+      <w:r>
+        <w:rPr>
+          <w:sz w:val="24"/>
+          <w:szCs w:val="24"/>
+        </w:rPr>
+        <w:t xml:space="preserve"> os canais </w:t>
+      </w:r>
       <w:r>
         <w:rPr>
           <w:i/>
@@ -543,7 +562,6 @@
         </w:rPr>
         <w:t>multicast</w:t>
       </w:r>
-      <w:proofErr w:type="spellEnd"/>
       <w:r>
         <w:rPr>
           <w:sz w:val="24"/>
@@ -551,7 +569,109 @@
         </w:rPr>
         <w:t xml:space="preserve"> e criam uma nova </w:t>
       </w:r>
-      <w:proofErr w:type="spellStart"/>
+      <w:r>
+        <w:rPr>
+          <w:i/>
+          <w:sz w:val="24"/>
+          <w:szCs w:val="24"/>
+        </w:rPr>
+        <w:t xml:space="preserve">thread </w:t>
+      </w:r>
+      <w:r>
+        <w:rPr>
+          <w:sz w:val="24"/>
+          <w:szCs w:val="24"/>
+        </w:rPr>
+        <w:t>para processar qualquer mensagem recebida. Para o MC</w:t>
+      </w:r>
+      <w:r>
+        <w:rPr>
+          <w:sz w:val="24"/>
+          <w:szCs w:val="24"/>
+        </w:rPr>
+        <w:t>(</w:t>
+      </w:r>
+      <w:r>
+        <w:rPr>
+          <w:i/>
+          <w:iCs/>
+          <w:sz w:val="24"/>
+          <w:szCs w:val="24"/>
+        </w:rPr>
+        <w:t>multicast control channel</w:t>
+      </w:r>
+      <w:r>
+        <w:rPr>
+          <w:i w:val="false"/>
+          <w:iCs w:val="false"/>
+          <w:sz w:val="24"/>
+          <w:szCs w:val="24"/>
+        </w:rPr>
+        <w:t>)</w:t>
+      </w:r>
+      <w:r>
+        <w:rPr>
+          <w:sz w:val="24"/>
+          <w:szCs w:val="24"/>
+        </w:rPr>
+        <w:t xml:space="preserve"> é criada uma thread da classe </w:t>
+      </w:r>
+      <w:r>
+        <w:rPr>
+          <w:i/>
+          <w:sz w:val="24"/>
+          <w:szCs w:val="24"/>
+        </w:rPr>
+        <w:t xml:space="preserve">ControlProtocol </w:t>
+      </w:r>
+      <w:r>
+        <w:rPr>
+          <w:sz w:val="24"/>
+          <w:szCs w:val="24"/>
+        </w:rPr>
+        <w:t>que processa as mensagens do tipo STORED, GETCHUNK, DELETED e REMOVED; para o MDB</w:t>
+      </w:r>
+      <w:r>
+        <w:rPr>
+          <w:sz w:val="24"/>
+          <w:szCs w:val="24"/>
+        </w:rPr>
+        <w:t>(</w:t>
+      </w:r>
+      <w:r>
+        <w:rPr>
+          <w:i/>
+          <w:iCs/>
+          <w:sz w:val="24"/>
+          <w:szCs w:val="24"/>
+        </w:rPr>
+        <w:t xml:space="preserve">multicast data backup </w:t>
+      </w:r>
+      <w:r>
+        <w:rPr>
+          <w:i w:val="false"/>
+          <w:iCs w:val="false"/>
+          <w:sz w:val="24"/>
+          <w:szCs w:val="24"/>
+        </w:rPr>
+        <w:t xml:space="preserve">channel) </w:t>
+      </w:r>
+      <w:r>
+        <w:rPr>
+          <w:i w:val="false"/>
+          <w:iCs w:val="false"/>
+          <w:sz w:val="24"/>
+          <w:szCs w:val="24"/>
+        </w:rPr>
+        <w:t>uma</w:t>
+      </w:r>
+      <w:r>
+        <w:rPr>
+          <w:sz w:val="24"/>
+          <w:szCs w:val="24"/>
+        </w:rPr>
+        <w:t xml:space="preserve"> </w:t>
+      </w:r>
       <w:r>
         <w:rPr>
           <w:i/>
@@ -560,31 +680,68 @@
         </w:rPr>
         <w:t>thread</w:t>
       </w:r>
-      <w:proofErr w:type="spellEnd"/>
-      <w:r>
-        <w:rPr>
-          <w:i/>
-          <w:sz w:val="24"/>
-          <w:szCs w:val="24"/>
-        </w:rPr>
-        <w:t xml:space="preserve"> </w:t>
-      </w:r>
-      <w:r>
-        <w:rPr>
-          <w:sz w:val="24"/>
-          <w:szCs w:val="24"/>
-        </w:rPr>
-        <w:t xml:space="preserve">para processar qualquer mensagem recebida. Para o MC é criada uma </w:t>
-      </w:r>
-      <w:proofErr w:type="spellStart"/>
-      <w:r>
-        <w:rPr>
+      <w:r>
+        <w:rPr>
+          <w:sz w:val="24"/>
+          <w:szCs w:val="24"/>
+        </w:rPr>
+        <w:t xml:space="preserve"> da classe </w:t>
+      </w:r>
+      <w:r>
+        <w:rPr>
+          <w:i/>
+          <w:sz w:val="24"/>
+          <w:szCs w:val="24"/>
+        </w:rPr>
+        <w:t>StoreChunk</w:t>
+      </w:r>
+      <w:r>
+        <w:rPr>
+          <w:sz w:val="24"/>
+          <w:szCs w:val="24"/>
+        </w:rPr>
+        <w:t xml:space="preserve"> que processa as mensagens do tipo STORECHUNK; para o MDR</w:t>
+      </w:r>
+      <w:r>
+        <w:rPr>
+          <w:sz w:val="24"/>
+          <w:szCs w:val="24"/>
+        </w:rPr>
+        <w:t>(</w:t>
+      </w:r>
+      <w:r>
+        <w:rPr>
+          <w:i/>
+          <w:iCs/>
+          <w:sz w:val="24"/>
+          <w:szCs w:val="24"/>
+        </w:rPr>
+        <w:t>multicast data restore channel</w:t>
+      </w:r>
+      <w:r>
+        <w:rPr>
+          <w:i w:val="false"/>
+          <w:iCs w:val="false"/>
+          <w:sz w:val="24"/>
+          <w:szCs w:val="24"/>
+        </w:rPr>
+        <w:t>)</w:t>
+      </w:r>
+      <w:r>
+        <w:rPr>
+          <w:sz w:val="24"/>
+          <w:szCs w:val="24"/>
+        </w:rPr>
+        <w:t xml:space="preserve"> uma </w:t>
+      </w:r>
+      <w:r>
+        <w:rPr>
+          <w:i/>
           <w:sz w:val="24"/>
           <w:szCs w:val="24"/>
         </w:rPr>
         <w:t>thread</w:t>
       </w:r>
-      <w:proofErr w:type="spellEnd"/>
       <w:r>
         <w:rPr>
           <w:sz w:val="24"/>
@@ -592,125 +749,6 @@
         </w:rPr>
         <w:t xml:space="preserve"> da classe </w:t>
       </w:r>
-      <w:proofErr w:type="spellStart"/>
-      <w:r>
-        <w:rPr>
-          <w:i/>
-          <w:sz w:val="24"/>
-          <w:szCs w:val="24"/>
-        </w:rPr>
-        <w:t>ControlProtocol</w:t>
-      </w:r>
-      <w:proofErr w:type="spellEnd"/>
-      <w:r>
-        <w:rPr>
-          <w:i/>
-          <w:sz w:val="24"/>
-          <w:szCs w:val="24"/>
-        </w:rPr>
-        <w:t xml:space="preserve"> </w:t>
-      </w:r>
-      <w:r>
-        <w:rPr>
-          <w:sz w:val="24"/>
-          <w:szCs w:val="24"/>
-        </w:rPr>
-        <w:t xml:space="preserve">que processa as mensagens do tipo STORED, GETCHUNK, </w:t>
-      </w:r>
-      <w:r>
-        <w:rPr>
-          <w:sz w:val="24"/>
-          <w:szCs w:val="24"/>
-        </w:rPr>
-        <w:t xml:space="preserve">DELETED e REMOVED; para o MDB </w:t>
-      </w:r>
-      <w:r>
-        <w:rPr>
-          <w:sz w:val="24"/>
-          <w:szCs w:val="24"/>
-        </w:rPr>
-        <w:t>um</w:t>
-      </w:r>
-      <w:r>
-        <w:rPr>
-          <w:sz w:val="24"/>
-          <w:szCs w:val="24"/>
-        </w:rPr>
-        <w:t>a</w:t>
-      </w:r>
-      <w:r>
-        <w:rPr>
-          <w:sz w:val="24"/>
-          <w:szCs w:val="24"/>
-        </w:rPr>
-        <w:t xml:space="preserve"> </w:t>
-      </w:r>
-      <w:proofErr w:type="spellStart"/>
-      <w:r>
-        <w:rPr>
-          <w:i/>
-          <w:sz w:val="24"/>
-          <w:szCs w:val="24"/>
-        </w:rPr>
-        <w:t>thread</w:t>
-      </w:r>
-      <w:proofErr w:type="spellEnd"/>
-      <w:r>
-        <w:rPr>
-          <w:sz w:val="24"/>
-          <w:szCs w:val="24"/>
-        </w:rPr>
-        <w:t xml:space="preserve"> da classe </w:t>
-      </w:r>
-      <w:proofErr w:type="spellStart"/>
-      <w:r>
-        <w:rPr>
-          <w:i/>
-          <w:sz w:val="24"/>
-          <w:szCs w:val="24"/>
-        </w:rPr>
-        <w:t>StoreChunk</w:t>
-      </w:r>
-      <w:proofErr w:type="spellEnd"/>
-      <w:r>
-        <w:rPr>
-          <w:sz w:val="24"/>
-          <w:szCs w:val="24"/>
-        </w:rPr>
-        <w:t xml:space="preserve"> que processa as mensagens do</w:t>
-      </w:r>
-      <w:r>
-        <w:rPr>
-          <w:sz w:val="24"/>
-          <w:szCs w:val="24"/>
-        </w:rPr>
-        <w:t xml:space="preserve"> tipo STORECHUNK e para o MDR uma </w:t>
-      </w:r>
-      <w:proofErr w:type="spellStart"/>
-      <w:r>
-        <w:rPr>
-          <w:i/>
-          <w:sz w:val="24"/>
-          <w:szCs w:val="24"/>
-        </w:rPr>
-        <w:t>thread</w:t>
-      </w:r>
-      <w:proofErr w:type="spellEnd"/>
-      <w:r>
-        <w:rPr>
-          <w:sz w:val="24"/>
-          <w:szCs w:val="24"/>
-        </w:rPr>
-        <w:t xml:space="preserve"> d</w:t>
-      </w:r>
-      <w:r>
-        <w:rPr>
-          <w:sz w:val="24"/>
-          <w:szCs w:val="24"/>
-        </w:rPr>
-        <w:t xml:space="preserve">a classe </w:t>
-      </w:r>
-      <w:proofErr w:type="spellStart"/>
       <w:r>
         <w:rPr>
           <w:i/>
@@ -719,7 +757,6 @@
         </w:rPr>
         <w:t>Chunk</w:t>
       </w:r>
-      <w:proofErr w:type="spellEnd"/>
       <w:r>
         <w:rPr>
           <w:sz w:val="24"/>
@@ -727,7 +764,6 @@
         </w:rPr>
         <w:t xml:space="preserve"> que processa as menagens do tipo GETCHUNK. Estas </w:t>
       </w:r>
-      <w:proofErr w:type="spellStart"/>
       <w:r>
         <w:rPr>
           <w:i/>
@@ -736,29 +772,13 @@
         </w:rPr>
         <w:t>threads</w:t>
       </w:r>
-      <w:proofErr w:type="spellEnd"/>
-      <w:r>
-        <w:rPr>
-          <w:sz w:val="24"/>
-          <w:szCs w:val="24"/>
-        </w:rPr>
-        <w:t xml:space="preserve"> </w:t>
-      </w:r>
-      <w:r>
-        <w:rPr>
-          <w:sz w:val="24"/>
-          <w:szCs w:val="24"/>
-        </w:rPr>
-        <w:t>realizam o</w:t>
-      </w:r>
-      <w:r>
-        <w:rPr>
-          <w:sz w:val="24"/>
-          <w:szCs w:val="24"/>
-        </w:rPr>
-        <w:t xml:space="preserve"> </w:t>
-      </w:r>
-      <w:proofErr w:type="spellStart"/>
+      <w:r>
+        <w:rPr>
+          <w:sz w:val="24"/>
+          <w:szCs w:val="24"/>
+        </w:rPr>
+        <w:t xml:space="preserve"> realizam o </w:t>
+      </w:r>
       <w:r>
         <w:rPr>
           <w:i/>
@@ -767,21 +787,46 @@
         </w:rPr>
         <w:t>parsing</w:t>
       </w:r>
-      <w:proofErr w:type="spellEnd"/>
-      <w:r>
-        <w:rPr>
-          <w:sz w:val="24"/>
-          <w:szCs w:val="24"/>
-        </w:rPr>
-        <w:t xml:space="preserve"> do conteúdo da mensagem, processar as mesmas e caso seja necessário enviar a reposta correspondente.</w:t>
-      </w:r>
-    </w:p>
-    <w:p>
-      <w:pPr>
-        <w:rPr>
-          <w:sz w:val="24"/>
-          <w:szCs w:val="24"/>
-        </w:rPr>
+      <w:r>
+        <w:rPr>
+          <w:sz w:val="24"/>
+          <w:szCs w:val="24"/>
+        </w:rPr>
+        <w:t xml:space="preserve"> do conteúdo da mensagem, processa</w:t>
+      </w:r>
+      <w:r>
+        <w:rPr>
+          <w:sz w:val="24"/>
+          <w:szCs w:val="24"/>
+        </w:rPr>
+        <w:t>m</w:t>
+      </w:r>
+      <w:r>
+        <w:rPr>
+          <w:sz w:val="24"/>
+          <w:szCs w:val="24"/>
+        </w:rPr>
+        <w:t xml:space="preserve"> as mesmas e caso seja necessário envia</w:t>
+      </w:r>
+      <w:r>
+        <w:rPr>
+          <w:sz w:val="24"/>
+          <w:szCs w:val="24"/>
+        </w:rPr>
+        <w:t>m</w:t>
+      </w:r>
+      <w:r>
+        <w:rPr>
+          <w:sz w:val="24"/>
+          <w:szCs w:val="24"/>
+        </w:rPr>
+        <w:t xml:space="preserve"> a reposta correspondente.</w:t>
+      </w:r>
+    </w:p>
+    <w:p>
+      <w:pPr>
+        <w:pStyle w:val="Normal"/>
+        <w:rPr/>
       </w:pPr>
       <w:r>
         <w:rPr>
@@ -790,34 +835,14 @@
         </w:rPr>
         <w:t xml:space="preserve">O envio de mensagens é feito através de três </w:t>
       </w:r>
-      <w:proofErr w:type="spellStart"/>
-      <w:r>
-        <w:rPr>
-          <w:i/>
-          <w:sz w:val="24"/>
-          <w:szCs w:val="24"/>
-        </w:rPr>
-        <w:t>sockets</w:t>
-      </w:r>
-      <w:proofErr w:type="spellEnd"/>
-      <w:r>
-        <w:rPr>
-          <w:i/>
-          <w:sz w:val="24"/>
-          <w:szCs w:val="24"/>
-        </w:rPr>
-        <w:t xml:space="preserve"> </w:t>
-      </w:r>
-      <w:proofErr w:type="spellStart"/>
-      <w:r>
-        <w:rPr>
-          <w:i/>
-          <w:sz w:val="24"/>
-          <w:szCs w:val="24"/>
-        </w:rPr>
-        <w:t>multicast</w:t>
-      </w:r>
-      <w:proofErr w:type="spellEnd"/>
+      <w:r>
+        <w:rPr>
+          <w:i/>
+          <w:sz w:val="24"/>
+          <w:szCs w:val="24"/>
+        </w:rPr>
+        <w:t>sockets multicast</w:t>
+      </w:r>
       <w:r>
         <w:rPr>
           <w:sz w:val="24"/>
@@ -825,7 +850,6 @@
         </w:rPr>
         <w:t xml:space="preserve"> partilhadas para todo o servidor cujos acessos competitivos são geridos pela classe </w:t>
       </w:r>
-      <w:proofErr w:type="spellStart"/>
       <w:r>
         <w:rPr>
           <w:i/>
@@ -834,7 +858,6 @@
         </w:rPr>
         <w:t>TwinMulticastSocket</w:t>
       </w:r>
-      <w:proofErr w:type="spellEnd"/>
       <w:r>
         <w:rPr>
           <w:sz w:val="24"/>
@@ -845,50 +868,53 @@
     </w:p>
     <w:p>
       <w:pPr>
-        <w:rPr>
-          <w:sz w:val="28"/>
-          <w:szCs w:val="28"/>
-        </w:rPr>
-      </w:pPr>
+        <w:pStyle w:val="Normal"/>
+        <w:spacing w:before="0" w:after="160"/>
+        <w:rPr/>
+      </w:pPr>
+      <w:r>
+        <w:rPr/>
+      </w:r>
     </w:p>
     <w:sectPr>
+      <w:type w:val="nextPage"/>
       <w:pgSz w:w="11906" w:h="16838"/>
-      <w:pgMar w:top="1417" w:right="1701" w:bottom="1417" w:left="1701" w:header="708" w:footer="708" w:gutter="0"/>
-      <w:cols w:space="708"/>
-      <w:docGrid w:linePitch="360"/>
+      <w:pgMar w:left="1701" w:right="1701" w:header="0" w:top="1417" w:footer="0" w:bottom="1417" w:gutter="0"/>
+      <w:pgNumType w:fmt="decimal"/>
+      <w:formProt w:val="false"/>
+      <w:textDirection w:val="lrTb"/>
+      <w:docGrid w:type="default" w:linePitch="360" w:charSpace="4096"/>
     </w:sectPr>
   </w:body>
 </w:document>
 </file>
 
 <file path=word/styles.xml><?xml version="1.0" encoding="utf-8"?>
-<w:styles xmlns:mc="http://schemas.openxmlformats.org/markup-compatibility/2006" xmlns:r="http://schemas.openxmlformats.org/officeDocument/2006/relationships" xmlns:w="http://schemas.openxmlformats.org/wordprocessingml/2006/main" xmlns:w14="http://schemas.microsoft.com/office/word/2010/wordml" xmlns:w15="http://schemas.microsoft.com/office/word/2012/wordml" xmlns:w16cid="http://schemas.microsoft.com/office/word/2016/wordml/cid" xmlns:w16se="http://schemas.microsoft.com/office/word/2015/wordml/symex" mc:Ignorable="w14 w15 w16se w16cid">
+<w:styles xmlns:w="http://schemas.openxmlformats.org/wordprocessingml/2006/main" xmlns:w14="http://schemas.microsoft.com/office/word/2010/wordml" xmlns:mc="http://schemas.openxmlformats.org/markup-compatibility/2006" mc:Ignorable="w14">
   <w:docDefaults>
     <w:rPrDefault>
       <w:rPr>
-        <w:rFonts w:asciiTheme="minorHAnsi" w:eastAsiaTheme="minorHAnsi" w:hAnsiTheme="minorHAnsi" w:cstheme="minorBidi"/>
+        <w:rFonts w:ascii="Calibri" w:hAnsi="Calibri" w:eastAsia="Calibri" w:cs="" w:asciiTheme="minorHAnsi" w:cstheme="minorBidi" w:eastAsiaTheme="minorHAnsi" w:hAnsiTheme="minorHAnsi"/>
         <w:sz w:val="22"/>
         <w:szCs w:val="22"/>
         <w:lang w:val="pt-PT" w:eastAsia="en-US" w:bidi="ar-SA"/>
       </w:rPr>
     </w:rPrDefault>
     <w:pPrDefault>
-      <w:pPr>
-        <w:spacing w:after="160" w:line="259" w:lineRule="auto"/>
-      </w:pPr>
+      <w:pPr/>
     </w:pPrDefault>
   </w:docDefaults>
   <w:latentStyles w:defLockedState="0" w:defUIPriority="99" w:defSemiHidden="0" w:defUnhideWhenUsed="0" w:defQFormat="0" w:count="375">
     <w:lsdException w:name="Normal" w:uiPriority="0" w:qFormat="1"/>
     <w:lsdException w:name="heading 1" w:uiPriority="9" w:qFormat="1"/>
-    <w:lsdException w:name="heading 2" w:semiHidden="1" w:uiPriority="9" w:unhideWhenUsed="1" w:qFormat="1"/>
-    <w:lsdException w:name="heading 3" w:semiHidden="1" w:uiPriority="9" w:unhideWhenUsed="1" w:qFormat="1"/>
-    <w:lsdException w:name="heading 4" w:semiHidden="1" w:uiPriority="9" w:unhideWhenUsed="1" w:qFormat="1"/>
-    <w:lsdException w:name="heading 5" w:semiHidden="1" w:uiPriority="9" w:unhideWhenUsed="1" w:qFormat="1"/>
-    <w:lsdException w:name="heading 6" w:semiHidden="1" w:uiPriority="9" w:unhideWhenUsed="1" w:qFormat="1"/>
-    <w:lsdException w:name="heading 7" w:semiHidden="1" w:uiPriority="9" w:unhideWhenUsed="1" w:qFormat="1"/>
-    <w:lsdException w:name="heading 8" w:semiHidden="1" w:uiPriority="9" w:unhideWhenUsed="1" w:qFormat="1"/>
-    <w:lsdException w:name="heading 9" w:semiHidden="1" w:uiPriority="9" w:unhideWhenUsed="1" w:qFormat="1"/>
+    <w:lsdException w:name="heading 2" w:uiPriority="9" w:semiHidden="1" w:unhideWhenUsed="1" w:qFormat="1"/>
+    <w:lsdException w:name="heading 3" w:uiPriority="9" w:semiHidden="1" w:unhideWhenUsed="1" w:qFormat="1"/>
+    <w:lsdException w:name="heading 4" w:uiPriority="9" w:semiHidden="1" w:unhideWhenUsed="1" w:qFormat="1"/>
+    <w:lsdException w:name="heading 5" w:uiPriority="9" w:semiHidden="1" w:unhideWhenUsed="1" w:qFormat="1"/>
+    <w:lsdException w:name="heading 6" w:uiPriority="9" w:semiHidden="1" w:unhideWhenUsed="1" w:qFormat="1"/>
+    <w:lsdException w:name="heading 7" w:uiPriority="9" w:semiHidden="1" w:unhideWhenUsed="1" w:qFormat="1"/>
+    <w:lsdException w:name="heading 8" w:uiPriority="9" w:semiHidden="1" w:unhideWhenUsed="1" w:qFormat="1"/>
+    <w:lsdException w:name="heading 9" w:uiPriority="9" w:semiHidden="1" w:unhideWhenUsed="1" w:qFormat="1"/>
     <w:lsdException w:name="index 1" w:semiHidden="1" w:unhideWhenUsed="1"/>
     <w:lsdException w:name="index 2" w:semiHidden="1" w:unhideWhenUsed="1"/>
     <w:lsdException w:name="index 3" w:semiHidden="1" w:unhideWhenUsed="1"/>
@@ -898,22 +924,22 @@
     <w:lsdException w:name="index 7" w:semiHidden="1" w:unhideWhenUsed="1"/>
     <w:lsdException w:name="index 8" w:semiHidden="1" w:unhideWhenUsed="1"/>
     <w:lsdException w:name="index 9" w:semiHidden="1" w:unhideWhenUsed="1"/>
-    <w:lsdException w:name="toc 1" w:semiHidden="1" w:uiPriority="39" w:unhideWhenUsed="1"/>
-    <w:lsdException w:name="toc 2" w:semiHidden="1" w:uiPriority="39" w:unhideWhenUsed="1"/>
-    <w:lsdException w:name="toc 3" w:semiHidden="1" w:uiPriority="39" w:unhideWhenUsed="1"/>
-    <w:lsdException w:name="toc 4" w:semiHidden="1" w:uiPriority="39" w:unhideWhenUsed="1"/>
-    <w:lsdException w:name="toc 5" w:semiHidden="1" w:uiPriority="39" w:unhideWhenUsed="1"/>
-    <w:lsdException w:name="toc 6" w:semiHidden="1" w:uiPriority="39" w:unhideWhenUsed="1"/>
-    <w:lsdException w:name="toc 7" w:semiHidden="1" w:uiPriority="39" w:unhideWhenUsed="1"/>
-    <w:lsdException w:name="toc 8" w:semiHidden="1" w:uiPriority="39" w:unhideWhenUsed="1"/>
-    <w:lsdException w:name="toc 9" w:semiHidden="1" w:uiPriority="39" w:unhideWhenUsed="1"/>
+    <w:lsdException w:name="toc 1" w:uiPriority="39" w:semiHidden="1" w:unhideWhenUsed="1"/>
+    <w:lsdException w:name="toc 2" w:uiPriority="39" w:semiHidden="1" w:unhideWhenUsed="1"/>
+    <w:lsdException w:name="toc 3" w:uiPriority="39" w:semiHidden="1" w:unhideWhenUsed="1"/>
+    <w:lsdException w:name="toc 4" w:uiPriority="39" w:semiHidden="1" w:unhideWhenUsed="1"/>
+    <w:lsdException w:name="toc 5" w:uiPriority="39" w:semiHidden="1" w:unhideWhenUsed="1"/>
+    <w:lsdException w:name="toc 6" w:uiPriority="39" w:semiHidden="1" w:unhideWhenUsed="1"/>
+    <w:lsdException w:name="toc 7" w:uiPriority="39" w:semiHidden="1" w:unhideWhenUsed="1"/>
+    <w:lsdException w:name="toc 8" w:uiPriority="39" w:semiHidden="1" w:unhideWhenUsed="1"/>
+    <w:lsdException w:name="toc 9" w:uiPriority="39" w:semiHidden="1" w:unhideWhenUsed="1"/>
     <w:lsdException w:name="Normal Indent" w:semiHidden="1" w:unhideWhenUsed="1"/>
     <w:lsdException w:name="footnote text" w:semiHidden="1" w:unhideWhenUsed="1"/>
     <w:lsdException w:name="annotation text" w:semiHidden="1" w:unhideWhenUsed="1"/>
     <w:lsdException w:name="header" w:semiHidden="1" w:unhideWhenUsed="1"/>
     <w:lsdException w:name="footer" w:semiHidden="1" w:unhideWhenUsed="1"/>
     <w:lsdException w:name="index heading" w:semiHidden="1" w:unhideWhenUsed="1"/>
-    <w:lsdException w:name="caption" w:semiHidden="1" w:uiPriority="35" w:unhideWhenUsed="1" w:qFormat="1"/>
+    <w:lsdException w:name="caption" w:uiPriority="35" w:semiHidden="1" w:unhideWhenUsed="1" w:qFormat="1"/>
     <w:lsdException w:name="table of figures" w:semiHidden="1" w:unhideWhenUsed="1"/>
     <w:lsdException w:name="envelope address" w:semiHidden="1" w:unhideWhenUsed="1"/>
     <w:lsdException w:name="envelope return" w:semiHidden="1" w:unhideWhenUsed="1"/>
@@ -944,7 +970,7 @@
     <w:lsdException w:name="Title" w:uiPriority="10" w:qFormat="1"/>
     <w:lsdException w:name="Closing" w:semiHidden="1" w:unhideWhenUsed="1"/>
     <w:lsdException w:name="Signature" w:semiHidden="1" w:unhideWhenUsed="1"/>
-    <w:lsdException w:name="Default Paragraph Font" w:semiHidden="1" w:uiPriority="1" w:unhideWhenUsed="1"/>
+    <w:lsdException w:name="Default Paragraph Font" w:uiPriority="1" w:semiHidden="1" w:unhideWhenUsed="1"/>
     <w:lsdException w:name="Body Text" w:semiHidden="1" w:unhideWhenUsed="1"/>
     <w:lsdException w:name="Body Text Indent" w:semiHidden="1" w:unhideWhenUsed="1"/>
     <w:lsdException w:name="List Continue" w:semiHidden="1" w:unhideWhenUsed="1"/>
@@ -1144,8 +1170,8 @@
     <w:lsdException w:name="Subtle Reference" w:uiPriority="31" w:qFormat="1"/>
     <w:lsdException w:name="Intense Reference" w:uiPriority="32" w:qFormat="1"/>
     <w:lsdException w:name="Book Title" w:uiPriority="33" w:qFormat="1"/>
-    <w:lsdException w:name="Bibliography" w:semiHidden="1" w:uiPriority="37" w:unhideWhenUsed="1"/>
-    <w:lsdException w:name="TOC Heading" w:semiHidden="1" w:uiPriority="39" w:unhideWhenUsed="1" w:qFormat="1"/>
+    <w:lsdException w:name="Bibliography" w:uiPriority="37" w:semiHidden="1" w:unhideWhenUsed="1"/>
+    <w:lsdException w:name="TOC Heading" w:uiPriority="39" w:semiHidden="1" w:unhideWhenUsed="1" w:qFormat="1"/>
     <w:lsdException w:name="Plain Table 1" w:uiPriority="41"/>
     <w:lsdException w:name="Plain Table 2" w:uiPriority="42"/>
     <w:lsdException w:name="Plain Table 3" w:uiPriority="43"/>
@@ -1255,15 +1281,96 @@
     <w:lsdException w:name="Hashtag" w:semiHidden="1" w:unhideWhenUsed="1"/>
     <w:lsdException w:name="Unresolved Mention" w:semiHidden="1" w:unhideWhenUsed="1"/>
   </w:latentStyles>
-  <w:style w:type="paragraph" w:default="1" w:styleId="Normal">
+  <w:style w:type="paragraph" w:styleId="Normal" w:default="1">
     <w:name w:val="Normal"/>
     <w:qFormat/>
+    <w:pPr>
+      <w:widowControl/>
+      <w:bidi w:val="0"/>
+      <w:spacing w:lineRule="auto" w:line="259" w:before="0" w:after="160"/>
+      <w:jc w:val="left"/>
+    </w:pPr>
+    <w:rPr>
+      <w:rFonts w:ascii="Calibri" w:hAnsi="Calibri" w:eastAsia="Calibri" w:cs="" w:asciiTheme="minorHAnsi" w:cstheme="minorBidi" w:eastAsiaTheme="minorHAnsi" w:hAnsiTheme="minorHAnsi"/>
+      <w:color w:val="auto"/>
+      <w:kern w:val="0"/>
+      <w:sz w:val="22"/>
+      <w:szCs w:val="22"/>
+      <w:lang w:val="pt-PT" w:eastAsia="en-US" w:bidi="ar-SA"/>
+    </w:rPr>
   </w:style>
-  <w:style w:type="character" w:default="1" w:styleId="Tipodeletrapredefinidodopargrafo">
+  <w:style w:type="character" w:styleId="DefaultParagraphFont" w:default="1">
     <w:name w:val="Default Paragraph Font"/>
     <w:uiPriority w:val="1"/>
     <w:semiHidden/>
     <w:unhideWhenUsed/>
+    <w:qFormat/>
+    <w:rPr/>
+  </w:style>
+  <w:style w:type="paragraph" w:styleId="Heading">
+    <w:name w:val="Heading"/>
+    <w:basedOn w:val="Normal"/>
+    <w:next w:val="TextBody"/>
+    <w:qFormat/>
+    <w:pPr>
+      <w:keepNext w:val="true"/>
+      <w:spacing w:before="240" w:after="120"/>
+    </w:pPr>
+    <w:rPr>
+      <w:rFonts w:ascii="Liberation Sans" w:hAnsi="Liberation Sans" w:eastAsia="Droid Sans Fallback" w:cs="Noto Sans Devanagari"/>
+      <w:sz w:val="28"/>
+      <w:szCs w:val="28"/>
+    </w:rPr>
+  </w:style>
+  <w:style w:type="paragraph" w:styleId="TextBody">
+    <w:name w:val="Body Text"/>
+    <w:basedOn w:val="Normal"/>
+    <w:pPr>
+      <w:spacing w:lineRule="auto" w:line="276" w:before="0" w:after="140"/>
+    </w:pPr>
+    <w:rPr/>
+  </w:style>
+  <w:style w:type="paragraph" w:styleId="List">
+    <w:name w:val="List"/>
+    <w:basedOn w:val="TextBody"/>
+    <w:pPr/>
+    <w:rPr>
+      <w:rFonts w:cs="Noto Sans Devanagari"/>
+    </w:rPr>
+  </w:style>
+  <w:style w:type="paragraph" w:styleId="Caption">
+    <w:name w:val="Caption"/>
+    <w:basedOn w:val="Normal"/>
+    <w:qFormat/>
+    <w:pPr>
+      <w:suppressLineNumbers/>
+      <w:spacing w:before="120" w:after="120"/>
+    </w:pPr>
+    <w:rPr>
+      <w:rFonts w:cs="Noto Sans Devanagari"/>
+      <w:i/>
+      <w:iCs/>
+      <w:sz w:val="24"/>
+      <w:szCs w:val="24"/>
+    </w:rPr>
+  </w:style>
+  <w:style w:type="paragraph" w:styleId="Index">
+    <w:name w:val="Index"/>
+    <w:basedOn w:val="Normal"/>
+    <w:qFormat/>
+    <w:pPr>
+      <w:suppressLineNumbers/>
+    </w:pPr>
+    <w:rPr>
+      <w:rFonts w:cs="Noto Sans Devanagari"/>
+    </w:rPr>
+  </w:style>
+  <w:style w:type="numbering" w:styleId="NoList" w:default="1">
+    <w:name w:val="No List"/>
+    <w:uiPriority w:val="99"/>
+    <w:semiHidden/>
+    <w:unhideWhenUsed/>
+    <w:qFormat/>
   </w:style>
   <w:style w:type="table" w:default="1" w:styleId="Tabelanormal">
     <w:name w:val="Normal Table"/>
@@ -1279,12 +1386,6 @@
         <w:right w:w="108" w:type="dxa"/>
       </w:tblCellMar>
     </w:tblPr>
-  </w:style>
-  <w:style w:type="numbering" w:default="1" w:styleId="Semlista">
-    <w:name w:val="No List"/>
-    <w:uiPriority w:val="99"/>
-    <w:semiHidden/>
-    <w:unhideWhenUsed/>
   </w:style>
 </w:styles>
 </file>

</xml_diff>